<commit_message>
writing a main method - part 2
</commit_message>
<xml_diff>
--- a/Oracle Certified Associate.docx
+++ b/Oracle Certified Associate.docx
@@ -7,16 +7,29 @@
         <w:spacing w:after="0" w:line="240" w:lineRule="auto"/>
         <w:jc w:val="both"/>
         <w:rPr>
-          <w:rFonts w:ascii="Times New Roman" w:eastAsia="Times New Roman" w:hAnsi="Times New Roman" w:cs="Times New Roman"/>
-          <w:sz w:val="24"/>
-          <w:szCs w:val="24"/>
-          <w:lang w:val="en-US" w:eastAsia="es-ES"/>
-        </w:rPr>
-      </w:pPr>
-      <w:r>
-        <w:rPr>
-          <w:rFonts w:ascii="Arial" w:eastAsia="Times New Roman" w:hAnsi="Arial" w:cs="Arial"/>
-          <w:color w:val="000000"/>
+          <w:rFonts w:ascii="Arial" w:eastAsia="Times New Roman" w:hAnsi="Arial" w:cs="Arial"/>
+          <w:b/>
+          <w:color w:val="000000"/>
+          <w:sz w:val="24"/>
+          <w:lang w:val="en-US" w:eastAsia="es-ES"/>
+        </w:rPr>
+      </w:pPr>
+      <w:r>
+        <w:rPr>
+          <w:rFonts w:ascii="Arial" w:eastAsia="Times New Roman" w:hAnsi="Arial" w:cs="Arial"/>
+          <w:b/>
+          <w:color w:val="000000"/>
+          <w:sz w:val="24"/>
+          <w:lang w:val="en-US" w:eastAsia="es-ES"/>
+        </w:rPr>
+        <w:t xml:space="preserve">Chapter 1 - </w:t>
+      </w:r>
+      <w:r>
+        <w:rPr>
+          <w:rFonts w:ascii="Arial" w:eastAsia="Times New Roman" w:hAnsi="Arial" w:cs="Arial"/>
+          <w:b/>
+          <w:color w:val="000000"/>
+          <w:sz w:val="24"/>
           <w:lang w:val="en-US" w:eastAsia="es-ES"/>
         </w:rPr>
         <w:t>Java Building Blocks</w:t>
@@ -29,7 +42,7 @@
           <w:rFonts w:ascii="Times New Roman" w:eastAsia="Times New Roman" w:hAnsi="Times New Roman" w:cs="Times New Roman"/>
           <w:sz w:val="24"/>
           <w:szCs w:val="24"/>
-          <w:lang w:val="en-US" w:eastAsia="es-ES"/>
+          <w:lang w:eastAsia="es-ES"/>
         </w:rPr>
       </w:pPr>
     </w:p>
@@ -253,16 +266,19 @@
       <w:pPr>
         <w:spacing w:after="0" w:line="240" w:lineRule="auto"/>
         <w:rPr>
-          <w:rFonts w:ascii="Times New Roman" w:eastAsia="Times New Roman" w:hAnsi="Times New Roman" w:cs="Times New Roman"/>
-          <w:sz w:val="24"/>
-          <w:szCs w:val="24"/>
-          <w:lang w:val="en-US" w:eastAsia="es-ES"/>
-        </w:rPr>
-      </w:pPr>
-      <w:r>
-        <w:rPr>
-          <w:rFonts w:ascii="Arial" w:eastAsia="Times New Roman" w:hAnsi="Arial" w:cs="Arial"/>
-          <w:color w:val="000000"/>
+          <w:rFonts w:ascii="Arial" w:eastAsia="Times New Roman" w:hAnsi="Arial" w:cs="Arial"/>
+          <w:b/>
+          <w:color w:val="000000"/>
+          <w:sz w:val="24"/>
+          <w:lang w:val="en-US" w:eastAsia="es-ES"/>
+        </w:rPr>
+      </w:pPr>
+      <w:r>
+        <w:rPr>
+          <w:rFonts w:ascii="Arial" w:eastAsia="Times New Roman" w:hAnsi="Arial" w:cs="Arial"/>
+          <w:b/>
+          <w:color w:val="000000"/>
+          <w:sz w:val="24"/>
           <w:lang w:val="en-US" w:eastAsia="es-ES"/>
         </w:rPr>
         <w:t>Understanding the Java Class Structure</w:t>
@@ -492,39 +508,25 @@
           <w:lang w:eastAsia="es-ES"/>
         </w:rPr>
       </w:pPr>
-      <w:r>
-        <w:rPr>
-          <w:rFonts w:ascii="Times New Roman" w:eastAsia="Times New Roman" w:hAnsi="Times New Roman" w:cs="Times New Roman"/>
-          <w:sz w:val="24"/>
-          <w:szCs w:val="24"/>
-          <w:lang w:eastAsia="es-ES"/>
-        </w:rPr>
-        <w:br/>
-      </w:r>
-      <w:r>
-        <w:rPr>
-          <w:rFonts w:ascii="Times New Roman" w:eastAsia="Times New Roman" w:hAnsi="Times New Roman" w:cs="Times New Roman"/>
-          <w:sz w:val="24"/>
-          <w:szCs w:val="24"/>
-          <w:lang w:eastAsia="es-ES"/>
-        </w:rPr>
-        <w:br/>
-      </w:r>
-    </w:p>
-    <w:p>
-      <w:pPr>
-        <w:spacing w:after="0" w:line="240" w:lineRule="auto"/>
-        <w:rPr>
-          <w:rFonts w:ascii="Times New Roman" w:eastAsia="Times New Roman" w:hAnsi="Times New Roman" w:cs="Times New Roman"/>
-          <w:sz w:val="24"/>
-          <w:szCs w:val="24"/>
-          <w:lang w:val="en-US" w:eastAsia="es-ES"/>
-        </w:rPr>
-      </w:pPr>
-      <w:r>
-        <w:rPr>
-          <w:rFonts w:ascii="Arial" w:eastAsia="Times New Roman" w:hAnsi="Arial" w:cs="Arial"/>
-          <w:color w:val="000000"/>
+    </w:p>
+    <w:p>
+      <w:pPr>
+        <w:spacing w:after="0" w:line="240" w:lineRule="auto"/>
+        <w:jc w:val="both"/>
+        <w:rPr>
+          <w:rFonts w:ascii="Arial" w:eastAsia="Times New Roman" w:hAnsi="Arial" w:cs="Arial"/>
+          <w:b/>
+          <w:color w:val="000000"/>
+          <w:sz w:val="24"/>
+          <w:lang w:val="en-US" w:eastAsia="es-ES"/>
+        </w:rPr>
+      </w:pPr>
+      <w:r>
+        <w:rPr>
+          <w:rFonts w:ascii="Arial" w:eastAsia="Times New Roman" w:hAnsi="Arial" w:cs="Arial"/>
+          <w:b/>
+          <w:color w:val="000000"/>
+          <w:sz w:val="24"/>
           <w:lang w:val="en-US" w:eastAsia="es-ES"/>
         </w:rPr>
         <w:t>Fields and Methods</w:t>
@@ -558,7 +560,7 @@
           <w:color w:val="000000"/>
           <w:lang w:val="en-US" w:eastAsia="es-ES"/>
         </w:rPr>
-        <w:t xml:space="preserve">Java classes have two primary elements: methods, often called functions or procedures in other languages, and fields, more generally known as variables. Together these are called the members of the class. Variables hold the state of the program, and methods operate  on that state. If the change is important to remember, a variable stores that </w:t>
+        <w:t xml:space="preserve">Java classes have two primary elements: methods, often called functions or procedures in other languages, and fields, more generally known as variables. Together these are called the members of the class. Variables hold the state of the program, and methods operate  on that state. If the change is important to remember, a variable stores that change. That's all classes really do. It's the programmer who creates and arranges these </w:t>
       </w:r>
       <w:r>
         <w:rPr>
@@ -567,7 +569,7 @@
           <w:lang w:val="en-US" w:eastAsia="es-ES"/>
         </w:rPr>
         <w:lastRenderedPageBreak/>
-        <w:t>change. That's all classes really do. It's the programmer who creates and arranges these elements is such a way that the resulting code is useful and, ideally, easy for other programmers to understand.</w:t>
+        <w:t>elements is such a way that the resulting code is useful and, ideally, easy for other programmers to understand.</w:t>
       </w:r>
     </w:p>
     <w:p>
@@ -1401,7 +1403,6 @@
           <w:color w:val="000000"/>
           <w:lang w:val="en-US" w:eastAsia="es-ES"/>
         </w:rPr>
-        <w:lastRenderedPageBreak/>
         <w:t>6:</w:t>
       </w:r>
       <w:r>
@@ -1431,6 +1432,7 @@
           <w:color w:val="000000"/>
           <w:lang w:val="en-US" w:eastAsia="es-ES"/>
         </w:rPr>
+        <w:lastRenderedPageBreak/>
         <w:t>7:</w:t>
       </w:r>
       <w:r>
@@ -1727,29 +1729,7 @@
           <w:color w:val="1C4587"/>
           <w:lang w:eastAsia="es-ES"/>
         </w:rPr>
-        <w:t xml:space="preserve">). Esto significa que al llamado debe pasar </w:t>
-      </w:r>
-      <w:bookmarkStart w:id="0" w:name="_GoBack"/>
-      <w:r>
-        <w:rPr>
-          <w:rFonts w:ascii="Arial" w:eastAsia="Times New Roman" w:hAnsi="Arial" w:cs="Arial"/>
-          <w:i/>
-          <w:iCs/>
-          <w:color w:val="1C4587"/>
-          <w:lang w:eastAsia="es-ES"/>
-        </w:rPr>
-        <w:t xml:space="preserve">un </w:t>
-      </w:r>
-      <w:bookmarkEnd w:id="0"/>
-      <w:r>
-        <w:rPr>
-          <w:rFonts w:ascii="Arial" w:eastAsia="Times New Roman" w:hAnsi="Arial" w:cs="Arial"/>
-          <w:i/>
-          <w:iCs/>
-          <w:color w:val="1C4587"/>
-          <w:lang w:eastAsia="es-ES"/>
-        </w:rPr>
-        <w:t>parámetro cadena “</w:t>
+        <w:t>). Esto significa que al llamado debe pasar un parámetro cadena “</w:t>
       </w:r>
       <w:proofErr w:type="spellStart"/>
       <w:r>
@@ -2016,28 +1996,32 @@
       <w:pPr>
         <w:spacing w:after="0" w:line="240" w:lineRule="auto"/>
         <w:rPr>
-          <w:rFonts w:ascii="Times New Roman" w:eastAsia="Times New Roman" w:hAnsi="Times New Roman" w:cs="Times New Roman"/>
-          <w:sz w:val="24"/>
-          <w:szCs w:val="24"/>
-          <w:lang w:eastAsia="es-ES"/>
-        </w:rPr>
-      </w:pPr>
-    </w:p>
-    <w:p>
-      <w:pPr>
-        <w:spacing w:after="0" w:line="240" w:lineRule="auto"/>
-        <w:jc w:val="both"/>
-        <w:rPr>
-          <w:rFonts w:ascii="Times New Roman" w:eastAsia="Times New Roman" w:hAnsi="Times New Roman" w:cs="Times New Roman"/>
-          <w:sz w:val="24"/>
-          <w:szCs w:val="24"/>
-          <w:lang w:val="en-US" w:eastAsia="es-ES"/>
-        </w:rPr>
-      </w:pPr>
-      <w:r>
-        <w:rPr>
-          <w:rFonts w:ascii="Arial" w:eastAsia="Times New Roman" w:hAnsi="Arial" w:cs="Arial"/>
-          <w:color w:val="000000"/>
+          <w:rFonts w:ascii="Arial" w:eastAsia="Times New Roman" w:hAnsi="Arial" w:cs="Arial"/>
+          <w:b/>
+          <w:color w:val="000000"/>
+          <w:sz w:val="24"/>
+          <w:lang w:val="en-US" w:eastAsia="es-ES"/>
+        </w:rPr>
+      </w:pPr>
+    </w:p>
+    <w:p>
+      <w:pPr>
+        <w:spacing w:after="0" w:line="240" w:lineRule="auto"/>
+        <w:jc w:val="both"/>
+        <w:rPr>
+          <w:rFonts w:ascii="Arial" w:eastAsia="Times New Roman" w:hAnsi="Arial" w:cs="Arial"/>
+          <w:b/>
+          <w:color w:val="000000"/>
+          <w:sz w:val="24"/>
+          <w:lang w:val="en-US" w:eastAsia="es-ES"/>
+        </w:rPr>
+      </w:pPr>
+      <w:r>
+        <w:rPr>
+          <w:rFonts w:ascii="Arial" w:eastAsia="Times New Roman" w:hAnsi="Arial" w:cs="Arial"/>
+          <w:b/>
+          <w:color w:val="000000"/>
+          <w:sz w:val="24"/>
           <w:lang w:val="en-US" w:eastAsia="es-ES"/>
         </w:rPr>
         <w:t>Comments</w:t>
@@ -2137,7 +2121,6 @@
           <w:color w:val="6AA84F"/>
           <w:lang w:eastAsia="es-ES"/>
         </w:rPr>
-        <w:lastRenderedPageBreak/>
         <w:tab/>
         <w:t>//</w:t>
       </w:r>
@@ -3479,6 +3462,7 @@
           <w:color w:val="000000"/>
           <w:lang w:val="en-US" w:eastAsia="es-ES"/>
         </w:rPr>
+        <w:lastRenderedPageBreak/>
         <w:t>Did you look closely? Some of these are tricky. Even though comments technically aren’t on the exam, it is good to practice to look at code carefully.</w:t>
       </w:r>
     </w:p>
@@ -3622,16 +3606,19 @@
       <w:pPr>
         <w:spacing w:after="0" w:line="240" w:lineRule="auto"/>
         <w:rPr>
-          <w:rFonts w:ascii="Times New Roman" w:eastAsia="Times New Roman" w:hAnsi="Times New Roman" w:cs="Times New Roman"/>
-          <w:sz w:val="24"/>
-          <w:szCs w:val="24"/>
-          <w:lang w:val="en-US" w:eastAsia="es-ES"/>
-        </w:rPr>
-      </w:pPr>
-      <w:r>
-        <w:rPr>
-          <w:rFonts w:ascii="Arial" w:eastAsia="Times New Roman" w:hAnsi="Arial" w:cs="Arial"/>
-          <w:color w:val="000000"/>
+          <w:rFonts w:ascii="Arial" w:eastAsia="Times New Roman" w:hAnsi="Arial" w:cs="Arial"/>
+          <w:b/>
+          <w:color w:val="000000"/>
+          <w:sz w:val="24"/>
+          <w:lang w:val="en-US" w:eastAsia="es-ES"/>
+        </w:rPr>
+      </w:pPr>
+      <w:r>
+        <w:rPr>
+          <w:rFonts w:ascii="Arial" w:eastAsia="Times New Roman" w:hAnsi="Arial" w:cs="Arial"/>
+          <w:b/>
+          <w:color w:val="000000"/>
+          <w:sz w:val="24"/>
           <w:lang w:val="en-US" w:eastAsia="es-ES"/>
         </w:rPr>
         <w:t>Classes vs. Files</w:t>
@@ -4000,72 +3987,51 @@
         <w:spacing w:after="0" w:line="240" w:lineRule="auto"/>
         <w:rPr>
           <w:rFonts w:ascii="Times New Roman" w:eastAsia="Times New Roman" w:hAnsi="Times New Roman" w:cs="Times New Roman"/>
-          <w:sz w:val="24"/>
-          <w:szCs w:val="24"/>
-          <w:lang w:eastAsia="es-ES"/>
-        </w:rPr>
-      </w:pPr>
-      <w:proofErr w:type="spellStart"/>
-      <w:r>
-        <w:rPr>
-          <w:rFonts w:ascii="Arial" w:eastAsia="Times New Roman" w:hAnsi="Arial" w:cs="Arial"/>
-          <w:color w:val="000000"/>
-          <w:lang w:eastAsia="es-ES"/>
-        </w:rPr>
-        <w:t>Writing</w:t>
-      </w:r>
-      <w:proofErr w:type="spellEnd"/>
-      <w:r>
-        <w:rPr>
-          <w:rFonts w:ascii="Arial" w:eastAsia="Times New Roman" w:hAnsi="Arial" w:cs="Arial"/>
-          <w:color w:val="000000"/>
-          <w:lang w:eastAsia="es-ES"/>
-        </w:rPr>
-        <w:t xml:space="preserve"> a </w:t>
-      </w:r>
-      <w:proofErr w:type="spellStart"/>
+          <w:b/>
+          <w:sz w:val="28"/>
+          <w:szCs w:val="24"/>
+          <w:lang w:val="en-US" w:eastAsia="es-ES"/>
+        </w:rPr>
+      </w:pPr>
+      <w:r>
+        <w:rPr>
+          <w:rFonts w:ascii="Arial" w:eastAsia="Times New Roman" w:hAnsi="Arial" w:cs="Arial"/>
+          <w:b/>
+          <w:color w:val="000000"/>
+          <w:sz w:val="24"/>
+          <w:lang w:val="en-US" w:eastAsia="es-ES"/>
+        </w:rPr>
+        <w:t xml:space="preserve">Writing a </w:t>
+      </w:r>
       <w:proofErr w:type="gramStart"/>
       <w:r>
         <w:rPr>
           <w:rFonts w:ascii="Arial" w:eastAsia="Times New Roman" w:hAnsi="Arial" w:cs="Arial"/>
-          <w:color w:val="000000"/>
-          <w:lang w:eastAsia="es-ES"/>
-        </w:rPr>
-        <w:t>main</w:t>
-      </w:r>
-      <w:proofErr w:type="spellEnd"/>
-      <w:r>
-        <w:rPr>
-          <w:rFonts w:ascii="Arial" w:eastAsia="Times New Roman" w:hAnsi="Arial" w:cs="Arial"/>
-          <w:color w:val="000000"/>
-          <w:lang w:eastAsia="es-ES"/>
-        </w:rPr>
-        <w:t>(</w:t>
+          <w:b/>
+          <w:color w:val="000000"/>
+          <w:sz w:val="24"/>
+          <w:lang w:val="en-US" w:eastAsia="es-ES"/>
+        </w:rPr>
+        <w:t>main(</w:t>
       </w:r>
       <w:proofErr w:type="gramEnd"/>
       <w:r>
         <w:rPr>
           <w:rFonts w:ascii="Arial" w:eastAsia="Times New Roman" w:hAnsi="Arial" w:cs="Arial"/>
-          <w:color w:val="000000"/>
-          <w:lang w:eastAsia="es-ES"/>
-        </w:rPr>
-        <w:t xml:space="preserve">) </w:t>
-      </w:r>
-      <w:proofErr w:type="spellStart"/>
-      <w:r>
-        <w:rPr>
-          <w:rFonts w:ascii="Arial" w:eastAsia="Times New Roman" w:hAnsi="Arial" w:cs="Arial"/>
-          <w:color w:val="000000"/>
-          <w:lang w:eastAsia="es-ES"/>
-        </w:rPr>
-        <w:t>Method</w:t>
-      </w:r>
-      <w:proofErr w:type="spellEnd"/>
-    </w:p>
-    <w:p>
-      <w:pPr>
-        <w:rPr>
-          <w:lang w:val="en-US"/>
+          <w:b/>
+          <w:color w:val="000000"/>
+          <w:sz w:val="24"/>
+          <w:lang w:val="en-US" w:eastAsia="es-ES"/>
+        </w:rPr>
+        <w:t>) Method</w:t>
+      </w:r>
+    </w:p>
+    <w:p>
+      <w:pPr>
+        <w:rPr>
+          <w:rFonts w:ascii="Arial" w:eastAsia="Times New Roman" w:hAnsi="Arial" w:cs="Arial"/>
+          <w:color w:val="000000"/>
+          <w:lang w:val="en-US" w:eastAsia="es-ES"/>
         </w:rPr>
       </w:pPr>
       <w:r>
@@ -4121,6 +4087,28 @@
         </w:rPr>
         <w:t>) method is the gateway between the startup of a process, which is managed by the Java Virtual Machine (JVM), and the beginning</w:t>
       </w:r>
+    </w:p>
+    <w:p>
+      <w:pPr>
+        <w:rPr>
+          <w:rFonts w:ascii="Arial" w:eastAsia="Times New Roman" w:hAnsi="Arial" w:cs="Arial"/>
+          <w:color w:val="000000"/>
+          <w:lang w:val="en-US" w:eastAsia="es-ES"/>
+        </w:rPr>
+      </w:pPr>
+    </w:p>
+    <w:p>
+      <w:pPr>
+        <w:rPr>
+          <w:rFonts w:ascii="Arial" w:eastAsia="Times New Roman" w:hAnsi="Arial" w:cs="Arial"/>
+          <w:color w:val="000000"/>
+          <w:lang w:val="en-US" w:eastAsia="es-ES"/>
+        </w:rPr>
+      </w:pPr>
+    </w:p>
+    <w:p>
+      <w:bookmarkStart w:id="0" w:name="_GoBack"/>
+      <w:bookmarkEnd w:id="0"/>
     </w:p>
     <w:sectPr>
       <w:pgSz w:w="11906" w:h="16838"/>
@@ -4526,6 +4514,27 @@
     <w:name w:val="Normal"/>
     <w:qFormat/>
   </w:style>
+  <w:style w:type="paragraph" w:styleId="Ttulo1">
+    <w:name w:val="heading 1"/>
+    <w:basedOn w:val="Normal"/>
+    <w:next w:val="Normal"/>
+    <w:link w:val="Ttulo1Car"/>
+    <w:uiPriority w:val="9"/>
+    <w:qFormat/>
+    <w:rsid w:val="00CB3FF3"/>
+    <w:pPr>
+      <w:keepNext/>
+      <w:keepLines/>
+      <w:spacing w:before="240" w:after="0"/>
+      <w:outlineLvl w:val="0"/>
+    </w:pPr>
+    <w:rPr>
+      <w:rFonts w:asciiTheme="majorHAnsi" w:eastAsiaTheme="majorEastAsia" w:hAnsiTheme="majorHAnsi" w:cstheme="majorBidi"/>
+      <w:color w:val="2E74B5" w:themeColor="accent1" w:themeShade="BF"/>
+      <w:sz w:val="32"/>
+      <w:szCs w:val="32"/>
+    </w:rPr>
+  </w:style>
   <w:style w:type="character" w:default="1" w:styleId="Fuentedeprrafopredeter">
     <w:name w:val="Default Paragraph Font"/>
     <w:uiPriority w:val="1"/>
@@ -4574,6 +4583,34 @@
     <w:name w:val="apple-tab-span"/>
     <w:basedOn w:val="Fuentedeprrafopredeter"/>
     <w:rsid w:val="007B00EE"/>
+  </w:style>
+  <w:style w:type="character" w:customStyle="1" w:styleId="Ttulo1Car">
+    <w:name w:val="Título 1 Car"/>
+    <w:basedOn w:val="Fuentedeprrafopredeter"/>
+    <w:link w:val="Ttulo1"/>
+    <w:uiPriority w:val="9"/>
+    <w:rsid w:val="00CB3FF3"/>
+    <w:rPr>
+      <w:rFonts w:asciiTheme="majorHAnsi" w:eastAsiaTheme="majorEastAsia" w:hAnsiTheme="majorHAnsi" w:cstheme="majorBidi"/>
+      <w:color w:val="2E74B5" w:themeColor="accent1" w:themeShade="BF"/>
+      <w:sz w:val="32"/>
+      <w:szCs w:val="32"/>
+    </w:rPr>
+  </w:style>
+  <w:style w:type="paragraph" w:styleId="TtulodeTDC">
+    <w:name w:val="TOC Heading"/>
+    <w:basedOn w:val="Ttulo1"/>
+    <w:next w:val="Normal"/>
+    <w:uiPriority w:val="39"/>
+    <w:unhideWhenUsed/>
+    <w:qFormat/>
+    <w:rsid w:val="00CB3FF3"/>
+    <w:pPr>
+      <w:outlineLvl w:val="9"/>
+    </w:pPr>
+    <w:rPr>
+      <w:lang w:eastAsia="es-ES"/>
+    </w:rPr>
   </w:style>
 </w:styles>
 </file>
@@ -4837,4 +4874,16 @@
     </a:ext>
   </a:extLst>
 </a:theme>
+</file>
+
+<file path=customXml/item1.xml><?xml version="1.0" encoding="utf-8"?>
+<b:Sources xmlns:b="http://schemas.openxmlformats.org/officeDocument/2006/bibliography" xmlns="http://schemas.openxmlformats.org/officeDocument/2006/bibliography" SelectedStyle="\APASixthEditionOfficeOnline.xsl" StyleName="APA" Version="6"/>
+</file>
+
+<file path=customXml/itemProps1.xml><?xml version="1.0" encoding="utf-8"?>
+<ds:datastoreItem xmlns:ds="http://schemas.openxmlformats.org/officeDocument/2006/customXml" ds:itemID="{8ACF19F3-BC66-427C-A95C-AE481E2C42DC}">
+  <ds:schemaRefs>
+    <ds:schemaRef ds:uri="http://schemas.openxmlformats.org/officeDocument/2006/bibliography"/>
+  </ds:schemaRefs>
+</ds:datastoreItem>
 </file>
</xml_diff>